<commit_message>
Atualizado arquivo manual de instalação do CMS Suindara
</commit_message>
<xml_diff>
--- a/Manuais/Manual de instalação do CMS Suindara.docx
+++ b/Manuais/Manual de instalação do CMS Suindara.docx
@@ -212,6 +212,14 @@
         </w:rPr>
         <w:t xml:space="preserve"> 5 ou superior</w:t>
       </w:r>
+      <w:r>
+        <w:rPr>
+          <w:rFonts w:cstheme="minorHAnsi"/>
+          <w:sz w:val="24"/>
+          <w:szCs w:val="24"/>
+        </w:rPr>
+        <w:t xml:space="preserve"> utilizando a engine InnoDB como padrão</w:t>
+      </w:r>
     </w:p>
     <w:p>
       <w:pPr>
@@ -294,6 +302,14 @@
         </w:rPr>
         <w:t xml:space="preserve"> devidamente instaladas</w:t>
       </w:r>
+      <w:r>
+        <w:rPr>
+          <w:rFonts w:cstheme="minorHAnsi"/>
+          <w:sz w:val="24"/>
+          <w:szCs w:val="24"/>
+        </w:rPr>
+        <w:t xml:space="preserve"> no servidor</w:t>
+      </w:r>
     </w:p>
     <w:p>
       <w:pPr>
@@ -335,6 +351,32 @@
           <w:szCs w:val="24"/>
         </w:rPr>
         <w:t>ativo</w:t>
+      </w:r>
+    </w:p>
+    <w:p>
+      <w:pPr>
+        <w:pStyle w:val="PargrafodaLista"/>
+        <w:numPr>
+          <w:ilvl w:val="0"/>
+          <w:numId w:val="5"/>
+        </w:numPr>
+        <w:autoSpaceDE w:val="0"/>
+        <w:autoSpaceDN w:val="0"/>
+        <w:adjustRightInd w:val="0"/>
+        <w:spacing w:after="0" w:line="240" w:lineRule="auto"/>
+        <w:rPr>
+          <w:rFonts w:cstheme="minorHAnsi"/>
+          <w:sz w:val="24"/>
+          <w:szCs w:val="24"/>
+        </w:rPr>
+      </w:pPr>
+      <w:r>
+        <w:rPr>
+          <w:rFonts w:cstheme="minorHAnsi"/>
+          <w:sz w:val="24"/>
+          <w:szCs w:val="24"/>
+        </w:rPr>
+        <w:t>Biblioteca GD instalada e habilitada no PHP</w:t>
       </w:r>
     </w:p>
     <w:p>
@@ -1241,6 +1283,41 @@
           <w:szCs w:val="24"/>
         </w:rPr>
         <w:t>Nome do BD: nome da base de dados criado no 3º item.</w:t>
+      </w:r>
+    </w:p>
+    <w:p>
+      <w:pPr>
+        <w:autoSpaceDE w:val="0"/>
+        <w:autoSpaceDN w:val="0"/>
+        <w:adjustRightInd w:val="0"/>
+        <w:spacing w:after="0" w:line="240" w:lineRule="auto"/>
+        <w:rPr>
+          <w:rFonts w:cstheme="minorHAnsi"/>
+          <w:sz w:val="24"/>
+          <w:szCs w:val="24"/>
+        </w:rPr>
+      </w:pPr>
+    </w:p>
+    <w:p>
+      <w:pPr>
+        <w:autoSpaceDE w:val="0"/>
+        <w:autoSpaceDN w:val="0"/>
+        <w:adjustRightInd w:val="0"/>
+        <w:spacing w:after="0" w:line="240" w:lineRule="auto"/>
+        <w:ind w:firstLine="360"/>
+        <w:rPr>
+          <w:rFonts w:cstheme="minorHAnsi"/>
+          <w:sz w:val="24"/>
+          <w:szCs w:val="24"/>
+        </w:rPr>
+      </w:pPr>
+      <w:r>
+        <w:rPr>
+          <w:rFonts w:cstheme="minorHAnsi"/>
+          <w:sz w:val="24"/>
+          <w:szCs w:val="24"/>
+        </w:rPr>
+        <w:t>Tenha certeza que a versão do MySQL é 5 ou superior e que a engine é InnoDB.</w:t>
       </w:r>
     </w:p>
     <w:p>

</xml_diff>